<commit_message>
Adding Updated Results in 6 Node Document
</commit_message>
<xml_diff>
--- a/Modified 4 Bus/6 Node with IM/Fault Dynamics Results.docx
+++ b/Modified 4 Bus/6 Node with IM/Fault Dynamics Results.docx
@@ -13,21 +13,30 @@
     <w:p/>
     <w:p>
       <w:r>
-        <w:t xml:space="preserve">The modified 4 node circuit with the IM placed at bus 4 is shown </w:t>
+        <w:t>The modified 4 node circuit with the IM placed at bus 4 is shown below</w:t>
+      </w:r>
+      <w:r>
+        <w:t xml:space="preserve">. The red </w:t>
+      </w:r>
+      <w:r>
+        <w:t xml:space="preserve">x indicates the fault which </w:t>
       </w:r>
       <w:proofErr w:type="gramStart"/>
       <w:r>
-        <w:t>below</w:t>
+        <w:t>occurs</w:t>
       </w:r>
       <w:proofErr w:type="gramEnd"/>
+      <w:r>
+        <w:t xml:space="preserve"> at bus 4.</w:t>
+      </w:r>
     </w:p>
     <w:p>
       <w:r>
         <w:drawing>
-          <wp:inline distT="0" distB="0" distL="0" distR="0" wp14:anchorId="3D4D8EC0" wp14:editId="0C2DBD15">
-            <wp:extent cx="5943600" cy="1535430"/>
-            <wp:effectExtent l="0" t="0" r="0" b="7620"/>
-            <wp:docPr id="481948475" name="Picture 1" descr="A diagram of a load&#10;&#10;Description automatically generated"/>
+          <wp:inline distT="0" distB="0" distL="0" distR="0" wp14:anchorId="1C8A4F68" wp14:editId="6A784E29">
+            <wp:extent cx="5943600" cy="2024380"/>
+            <wp:effectExtent l="0" t="0" r="0" b="0"/>
+            <wp:docPr id="1394381117" name="Picture 1" descr="A diagram of a diagram&#10;&#10;Description automatically generated"/>
             <wp:cNvGraphicFramePr>
               <a:graphicFrameLocks xmlns:a="http://schemas.openxmlformats.org/drawingml/2006/main" noChangeAspect="1"/>
             </wp:cNvGraphicFramePr>
@@ -35,7 +44,7 @@
               <a:graphicData uri="http://schemas.openxmlformats.org/drawingml/2006/picture">
                 <pic:pic xmlns:pic="http://schemas.openxmlformats.org/drawingml/2006/picture">
                   <pic:nvPicPr>
-                    <pic:cNvPr id="481948475" name="Picture 1" descr="A diagram of a load&#10;&#10;Description automatically generated"/>
+                    <pic:cNvPr id="1394381117" name="Picture 1" descr="A diagram of a diagram&#10;&#10;Description automatically generated"/>
                     <pic:cNvPicPr/>
                   </pic:nvPicPr>
                   <pic:blipFill>
@@ -47,7 +56,7 @@
                   <pic:spPr>
                     <a:xfrm>
                       <a:off x="0" y="0"/>
-                      <a:ext cx="5943600" cy="1535430"/>
+                      <a:ext cx="5943600" cy="2024380"/>
                     </a:xfrm>
                     <a:prstGeom prst="rect">
                       <a:avLst/>
@@ -61,22 +70,58 @@
       </w:r>
     </w:p>
     <w:p>
-      <w:proofErr w:type="gramStart"/>
-      <w:r>
-        <w:t>Fault</w:t>
-      </w:r>
-      <w:proofErr w:type="gramEnd"/>
-      <w:r>
-        <w:t xml:space="preserve"> occurs at bus 4 at t = 0.0833 s and lasts for 0.3333 s until t = 0.4167 where it clears. </w:t>
+      <w:r>
+        <w:t xml:space="preserve">Fault occurs </w:t>
+      </w:r>
+      <w:r>
+        <w:t xml:space="preserve">at </w:t>
+      </w:r>
+      <w:r>
+        <w:t xml:space="preserve">t = 0.0833 s and lasts for 0.3333 s until t = 0.4167 where it clears. </w:t>
+      </w:r>
+      <w:r>
+        <w:t>The</w:t>
+      </w:r>
+      <w:r>
+        <w:t xml:space="preserve"> following</w:t>
+      </w:r>
+      <w:r>
+        <w:t xml:space="preserve"> results show </w:t>
+      </w:r>
+      <w:r>
+        <w:t>the motor current during the</w:t>
+      </w:r>
+      <w:r>
+        <w:t xml:space="preserve"> initial fault</w:t>
+      </w:r>
+      <w:r>
+        <w:t xml:space="preserve">, </w:t>
+      </w:r>
+      <w:r>
+        <w:t>fault current subsiding</w:t>
+      </w:r>
+      <w:r>
+        <w:t>,</w:t>
+      </w:r>
+      <w:r>
+        <w:t xml:space="preserve"> and the </w:t>
+      </w:r>
+      <w:r>
+        <w:t>inrush current as the fault clears and the system is restored.</w:t>
       </w:r>
     </w:p>
-    <w:p/>
     <w:p>
-      <w:r>
+      <w:pPr>
+        <w:jc w:val="center"/>
+      </w:pPr>
+      <w:r>
+        <w:rPr>
+          <w:noProof/>
+        </w:rPr>
         <w:drawing>
-          <wp:inline distT="0" distB="0" distL="0" distR="0" wp14:anchorId="33FD81BC" wp14:editId="1B8FDC5A">
-            <wp:extent cx="5218386" cy="4484132"/>
-            <wp:effectExtent l="0" t="0" r="1905" b="0"/>
+          <wp:inline distT="0" distB="0" distL="0" distR="0" wp14:anchorId="33FD81BC" wp14:editId="6F11EF68">
+            <wp:extent cx="4712447" cy="4049382"/>
+            <wp:effectExtent l="0" t="0" r="0" b="8890"/>
             <wp:docPr id="2122103056" name="Picture 1" descr="A graph of a graph&#10;&#10;Description automatically generated"/>
             <wp:cNvGraphicFramePr>
               <a:graphicFrameLocks xmlns:a="http://schemas.openxmlformats.org/drawingml/2006/main" noChangeAspect="1"/>
@@ -97,7 +142,7 @@
                   <pic:spPr>
                     <a:xfrm>
                       <a:off x="0" y="0"/>
-                      <a:ext cx="5226298" cy="4490931"/>
+                      <a:ext cx="4736197" cy="4069790"/>
                     </a:xfrm>
                     <a:prstGeom prst="rect">
                       <a:avLst/>

</xml_diff>